<commit_message>
Aufgaben für SE Agile Vorgehensmodelle hinzugefügt
</commit_message>
<xml_diff>
--- a/Sebastian/Mathe/Mathe_Formeln.docx
+++ b/Sebastian/Mathe/Mathe_Formeln.docx
@@ -66,16 +66,7 @@
                   <w:rPr>
                     <w:rFonts w:ascii="Cambria Math" w:hAnsi="Cambria Math"/>
                   </w:rPr>
-                  <m:t>Ω</m:t>
-                </m:r>
-                <m:r>
-                  <m:rPr>
-                    <m:sty m:val="p"/>
-                  </m:rPr>
-                  <w:rPr>
-                    <w:rFonts w:ascii="Cambria Math" w:hAnsi="Cambria Math"/>
-                  </w:rPr>
-                  <m:t xml:space="preserve">: </m:t>
+                  <m:t xml:space="preserve">Ω: </m:t>
                 </m:r>
                 <m:r>
                   <w:rPr>
@@ -101,13 +92,7 @@
                   <w:rPr>
                     <w:rFonts w:ascii="Cambria Math" w:eastAsiaTheme="minorEastAsia" w:hAnsi="Cambria Math"/>
                   </w:rPr>
-                  <m:t>ω:</m:t>
-                </m:r>
-                <m:r>
-                  <w:rPr>
-                    <w:rFonts w:ascii="Cambria Math" w:eastAsiaTheme="minorEastAsia" w:hAnsi="Cambria Math"/>
-                  </w:rPr>
-                  <m:t>Element der Grundgesamtheit</m:t>
+                  <m:t>ω:Element der Grundgesamtheit</m:t>
                 </m:r>
               </m:oMath>
             </m:oMathPara>
@@ -127,19 +112,7 @@
                   <w:rPr>
                     <w:rFonts w:ascii="Cambria Math" w:eastAsiaTheme="minorEastAsia" w:hAnsi="Cambria Math"/>
                   </w:rPr>
-                  <m:t xml:space="preserve">X: </m:t>
-                </m:r>
-                <m:r>
-                  <w:rPr>
-                    <w:rFonts w:ascii="Cambria Math" w:eastAsiaTheme="minorEastAsia" w:hAnsi="Cambria Math"/>
-                  </w:rPr>
-                  <m:t>Ω→M</m:t>
-                </m:r>
-                <m:r>
-                  <w:rPr>
-                    <w:rFonts w:ascii="Cambria Math" w:eastAsiaTheme="minorEastAsia" w:hAnsi="Cambria Math"/>
-                  </w:rPr>
-                  <m:t>:Merkmal</m:t>
+                  <m:t>X: Ω→M:Merkmal</m:t>
                 </m:r>
               </m:oMath>
             </m:oMathPara>
@@ -183,13 +156,7 @@
                   <w:rPr>
                     <w:rFonts w:ascii="Cambria Math" w:eastAsiaTheme="minorEastAsia" w:hAnsi="Cambria Math"/>
                   </w:rPr>
-                  <m:t>=x</m:t>
-                </m:r>
-                <m:r>
-                  <w:rPr>
-                    <w:rFonts w:ascii="Cambria Math" w:eastAsiaTheme="minorEastAsia" w:hAnsi="Cambria Math"/>
-                  </w:rPr>
-                  <m:t>:Ausprägung des Merkmals</m:t>
+                  <m:t>=x:Ausprägung des Merkmals</m:t>
                 </m:r>
               </m:oMath>
             </m:oMathPara>
@@ -1296,13 +1263,7 @@
                       <w:rPr>
                         <w:rFonts w:ascii="Cambria Math" w:eastAsiaTheme="minorEastAsia" w:hAnsi="Cambria Math"/>
                       </w:rPr>
-                      <m:t>-</m:t>
-                    </m:r>
-                    <m:r>
-                      <w:rPr>
-                        <w:rFonts w:ascii="Cambria Math" w:eastAsiaTheme="minorEastAsia" w:hAnsi="Cambria Math"/>
-                      </w:rPr>
-                      <m:t>n</m:t>
+                      <m:t>-n</m:t>
                     </m:r>
                     <m:sSup>
                       <m:sSupPr>
@@ -1414,13 +1375,7 @@
                   <w:rPr>
                     <w:rFonts w:ascii="Cambria Math" w:hAnsi="Cambria Math"/>
                   </w:rPr>
-                  <m:t>s</m:t>
-                </m:r>
-                <m:r>
-                  <w:rPr>
-                    <w:rFonts w:ascii="Cambria Math" w:hAnsi="Cambria Math"/>
-                  </w:rPr>
-                  <m:t>=</m:t>
+                  <m:t>s=</m:t>
                 </m:r>
                 <m:rad>
                   <m:radPr>
@@ -1456,13 +1411,7 @@
                           <w:rPr>
                             <w:rFonts w:ascii="Cambria Math" w:hAnsi="Cambria Math"/>
                           </w:rPr>
-                          <m:t>n-</m:t>
-                        </m:r>
-                        <m:r>
-                          <w:rPr>
-                            <w:rFonts w:ascii="Cambria Math" w:hAnsi="Cambria Math"/>
-                          </w:rPr>
-                          <m:t>1</m:t>
+                          <m:t>n-1</m:t>
                         </m:r>
                       </m:den>
                     </m:f>
@@ -1483,13 +1432,7 @@
                           <w:rPr>
                             <w:rFonts w:ascii="Cambria Math" w:hAnsi="Cambria Math"/>
                           </w:rPr>
-                          <m:t>i=</m:t>
-                        </m:r>
-                        <m:r>
-                          <w:rPr>
-                            <w:rFonts w:ascii="Cambria Math" w:hAnsi="Cambria Math"/>
-                          </w:rPr>
-                          <m:t>1</m:t>
+                          <m:t>i=1</m:t>
                         </m:r>
                       </m:sub>
                       <m:sup>
@@ -1835,25 +1778,7 @@
                           <w:rPr>
                             <w:rFonts w:ascii="Cambria Math" w:hAnsi="Cambria Math"/>
                           </w:rPr>
-                          <m:t xml:space="preserve"> ,</m:t>
-                        </m:r>
-                        <m:r>
-                          <w:rPr>
-                            <w:rFonts w:ascii="Cambria Math" w:hAnsi="Cambria Math"/>
-                          </w:rPr>
-                          <m:t xml:space="preserve">  n</m:t>
-                        </m:r>
-                        <m:r>
-                          <w:rPr>
-                            <w:rFonts w:ascii="Cambria Math" w:hAnsi="Cambria Math"/>
-                          </w:rPr>
-                          <m:t>⋅</m:t>
-                        </m:r>
-                        <m:r>
-                          <w:rPr>
-                            <w:rFonts w:ascii="Cambria Math" w:hAnsi="Cambria Math"/>
-                          </w:rPr>
-                          <m:t>p</m:t>
+                          <m:t xml:space="preserve"> ,  n⋅p</m:t>
                         </m:r>
                         <m:r>
                           <m:rPr>
@@ -1862,13 +1787,7 @@
                           <w:rPr>
                             <w:rFonts w:ascii="Cambria Math" w:hAnsi="Cambria Math"/>
                           </w:rPr>
-                          <m:t xml:space="preserve"> ∉ N</m:t>
-                        </m:r>
-                        <m:r>
-                          <w:rPr>
-                            <w:rFonts w:ascii="Cambria Math" w:hAnsi="Cambria Math"/>
-                          </w:rPr>
-                          <m:t xml:space="preserve"> </m:t>
+                          <m:t xml:space="preserve"> ∉ N </m:t>
                         </m:r>
                       </m:e>
                       <m:e>
@@ -1962,13 +1881,7 @@
                                   <w:rPr>
                                     <w:rFonts w:ascii="Cambria Math" w:hAnsi="Cambria Math"/>
                                   </w:rPr>
-                                  <m:t>np+</m:t>
-                                </m:r>
-                                <m:r>
-                                  <w:rPr>
-                                    <w:rFonts w:ascii="Cambria Math" w:hAnsi="Cambria Math"/>
-                                  </w:rPr>
-                                  <m:t>1</m:t>
+                                  <m:t>np+1</m:t>
                                 </m:r>
                               </m:sub>
                             </m:sSub>
@@ -1978,19 +1891,7 @@
                           <w:rPr>
                             <w:rFonts w:ascii="Cambria Math" w:hAnsi="Cambria Math"/>
                           </w:rPr>
-                          <m:t>,n</m:t>
-                        </m:r>
-                        <m:r>
-                          <w:rPr>
-                            <w:rFonts w:ascii="Cambria Math" w:hAnsi="Cambria Math"/>
-                          </w:rPr>
-                          <m:t>⋅</m:t>
-                        </m:r>
-                        <m:r>
-                          <w:rPr>
-                            <w:rFonts w:ascii="Cambria Math" w:hAnsi="Cambria Math"/>
-                          </w:rPr>
-                          <m:t xml:space="preserve">p ∈ </m:t>
+                          <m:t>,n⋅p</m:t>
                         </m:r>
                         <m:r>
                           <m:rPr>
@@ -1999,7 +1900,7 @@
                           <w:rPr>
                             <w:rFonts w:ascii="Cambria Math" w:hAnsi="Cambria Math"/>
                           </w:rPr>
-                          <m:t>N</m:t>
+                          <m:t xml:space="preserve"> ∈ N</m:t>
                         </m:r>
                       </m:e>
                     </m:eqArr>
@@ -2015,15 +1916,7 @@
           </w:tcPr>
           <w:p>
             <w:r>
-              <w:t xml:space="preserve">Teilt sortierte Daten im Verhältnis </w:t>
-            </w:r>
-            <w:proofErr w:type="gramStart"/>
-            <w:r>
-              <w:t>p :</w:t>
-            </w:r>
-            <w:proofErr w:type="gramEnd"/>
-            <w:r>
-              <w:t xml:space="preserve"> (1 - p)</w:t>
+              <w:t>Teilt sortierte Daten im Verhältnis p : (1 - p)</w:t>
             </w:r>
           </w:p>
         </w:tc>
@@ -2151,13 +2044,7 @@
                       <w:rPr>
                         <w:rFonts w:ascii="Cambria Math" w:hAnsi="Cambria Math"/>
                       </w:rPr>
-                      <m:t>n-</m:t>
-                    </m:r>
-                    <m:r>
-                      <w:rPr>
-                        <w:rFonts w:ascii="Cambria Math" w:hAnsi="Cambria Math"/>
-                      </w:rPr>
-                      <m:t>1</m:t>
+                      <m:t>n-1</m:t>
                     </m:r>
                   </m:den>
                 </m:f>
@@ -2352,13 +2239,7 @@
                       <w:rPr>
                         <w:rFonts w:ascii="Cambria Math" w:eastAsiaTheme="minorEastAsia" w:hAnsi="Cambria Math"/>
                       </w:rPr>
-                      <m:t>n-</m:t>
-                    </m:r>
-                    <m:r>
-                      <w:rPr>
-                        <w:rFonts w:ascii="Cambria Math" w:eastAsiaTheme="minorEastAsia" w:hAnsi="Cambria Math"/>
-                      </w:rPr>
-                      <m:t>1</m:t>
+                      <m:t>n-1</m:t>
                     </m:r>
                   </m:den>
                 </m:f>
@@ -2471,13 +2352,7 @@
                       <w:rPr>
                         <w:rFonts w:ascii="Cambria Math" w:eastAsiaTheme="minorEastAsia" w:hAnsi="Cambria Math"/>
                       </w:rPr>
-                      <m:t>-</m:t>
-                    </m:r>
-                    <m:r>
-                      <w:rPr>
-                        <w:rFonts w:ascii="Cambria Math" w:eastAsiaTheme="minorEastAsia" w:hAnsi="Cambria Math"/>
-                      </w:rPr>
-                      <m:t>n</m:t>
+                      <m:t>-n</m:t>
                     </m:r>
                     <m:acc>
                       <m:accPr>
@@ -2995,19 +2870,7 @@
                   <w:rPr>
                     <w:rFonts w:ascii="Cambria Math" w:hAnsi="Cambria Math"/>
                   </w:rPr>
-                  <m:t xml:space="preserve">:Ergebnisraum, </m:t>
-                </m:r>
-                <m:r>
-                  <w:rPr>
-                    <w:rFonts w:ascii="Cambria Math" w:hAnsi="Cambria Math"/>
-                  </w:rPr>
-                  <m:t xml:space="preserve"> </m:t>
-                </m:r>
-                <m:r>
-                  <w:rPr>
-                    <w:rFonts w:ascii="Cambria Math" w:hAnsi="Cambria Math"/>
-                  </w:rPr>
-                  <m:t>Menge aller möglichen Ergebnisse eines Experiments</m:t>
+                  <m:t>:Ergebnisraum,  Menge aller möglichen Ergebnisse eines Experiments</m:t>
                 </m:r>
               </m:oMath>
             </m:oMathPara>
@@ -3042,19 +2905,7 @@
                   <w:rPr>
                     <w:rFonts w:ascii="Cambria Math" w:hAnsi="Cambria Math"/>
                   </w:rPr>
-                  <m:t xml:space="preserve">:Elementarereignis, </m:t>
-                </m:r>
-                <m:r>
-                  <w:rPr>
-                    <w:rFonts w:ascii="Cambria Math" w:hAnsi="Cambria Math"/>
-                  </w:rPr>
-                  <m:t xml:space="preserve"> </m:t>
-                </m:r>
-                <m:r>
-                  <w:rPr>
-                    <w:rFonts w:ascii="Cambria Math" w:hAnsi="Cambria Math"/>
-                  </w:rPr>
-                  <m:t xml:space="preserve">Einzelnes Element von </m:t>
+                  <m:t xml:space="preserve">:Elementarereignis,  Einzelnes Element von </m:t>
                 </m:r>
                 <m:r>
                   <m:rPr>
@@ -3118,31 +2969,7 @@
                   <w:rPr>
                     <w:rFonts w:ascii="Cambria Math" w:eastAsiaTheme="minorEastAsia" w:hAnsi="Cambria Math"/>
                   </w:rPr>
-                  <m:t>E∩</m:t>
-                </m:r>
-                <m:r>
-                  <w:rPr>
-                    <w:rFonts w:ascii="Cambria Math" w:eastAsiaTheme="minorEastAsia" w:hAnsi="Cambria Math"/>
-                  </w:rPr>
-                  <m:t>F</m:t>
-                </m:r>
-                <m:r>
-                  <w:rPr>
-                    <w:rFonts w:ascii="Cambria Math" w:eastAsiaTheme="minorEastAsia" w:hAnsi="Cambria Math"/>
-                  </w:rPr>
-                  <m:t>=∅</m:t>
-                </m:r>
-                <m:r>
-                  <w:rPr>
-                    <w:rFonts w:ascii="Cambria Math" w:eastAsiaTheme="minorEastAsia" w:hAnsi="Cambria Math"/>
-                  </w:rPr>
-                  <m:t>:</m:t>
-                </m:r>
-                <m:r>
-                  <w:rPr>
-                    <w:rFonts w:ascii="Cambria Math" w:eastAsiaTheme="minorEastAsia" w:hAnsi="Cambria Math"/>
-                  </w:rPr>
-                  <m:t>Paarweise disjunkte Ereignisse</m:t>
+                  <m:t>E∩F=∅:Paarweise disjunkte Ereignisse</m:t>
                 </m:r>
               </m:oMath>
             </m:oMathPara>
@@ -3225,13 +3052,7 @@
                           <w:rPr>
                             <w:rFonts w:ascii="Cambria Math" w:hAnsi="Cambria Math"/>
                           </w:rPr>
-                          <m:t>i</m:t>
-                        </m:r>
-                        <m:r>
-                          <w:rPr>
-                            <w:rFonts w:ascii="Cambria Math" w:hAnsi="Cambria Math"/>
-                          </w:rPr>
-                          <m:t>=1</m:t>
+                          <m:t>i=1</m:t>
                         </m:r>
                       </m:sub>
                       <m:sup>
@@ -3671,13 +3492,7 @@
                         <w:rPr>
                           <w:rFonts w:ascii="Cambria Math" w:eastAsia="Calibri" w:hAnsi="Cambria Math" w:cs="Times New Roman"/>
                         </w:rPr>
-                        <m:t>i</m:t>
-                      </m:r>
-                      <m:r>
-                        <w:rPr>
-                          <w:rFonts w:ascii="Cambria Math" w:eastAsia="Calibri" w:hAnsi="Cambria Math" w:cs="Times New Roman"/>
-                        </w:rPr>
-                        <m:t>=1</m:t>
+                        <m:t>i=1</m:t>
                       </m:r>
                     </m:sub>
                     <m:sup>
@@ -3742,19 +3557,7 @@
                     <w:rPr>
                       <w:rFonts w:ascii="Cambria Math" w:eastAsia="Calibri" w:hAnsi="Cambria Math" w:cs="Times New Roman"/>
                     </w:rPr>
-                    <m:t>i</m:t>
-                  </m:r>
-                  <m:r>
-                    <w:rPr>
-                      <w:rFonts w:ascii="Cambria Math" w:eastAsia="Calibri" w:hAnsi="Cambria Math" w:cs="Times New Roman"/>
-                    </w:rPr>
-                    <m:t>=</m:t>
-                  </m:r>
-                  <m:r>
-                    <w:rPr>
-                      <w:rFonts w:ascii="Cambria Math" w:eastAsia="Calibri" w:hAnsi="Cambria Math" w:cs="Times New Roman"/>
-                    </w:rPr>
-                    <m:t>n</m:t>
+                    <m:t>i=n</m:t>
                   </m:r>
                 </m:sub>
                 <m:sup>
@@ -3888,19 +3691,7 @@
                 <w:rPr>
                   <w:rFonts w:ascii="Cambria Math" w:eastAsia="Calibri" w:hAnsi="Cambria Math" w:cs="Times New Roman"/>
                 </w:rPr>
-                <m:t>=∅</m:t>
-              </m:r>
-              <m:r>
-                <w:rPr>
-                  <w:rFonts w:ascii="Cambria Math" w:eastAsia="Calibri" w:hAnsi="Cambria Math" w:cs="Times New Roman"/>
-                </w:rPr>
-                <m:t xml:space="preserve"> für </m:t>
-              </m:r>
-              <m:r>
-                <w:rPr>
-                  <w:rFonts w:ascii="Cambria Math" w:eastAsia="Calibri" w:hAnsi="Cambria Math" w:cs="Times New Roman"/>
-                </w:rPr>
-                <m:t>ⅈ≠j</m:t>
+                <m:t>=∅ für ⅈ≠j</m:t>
               </m:r>
             </m:oMath>
           </w:p>
@@ -3990,13 +3781,7 @@
                   <w:rPr>
                     <w:rFonts w:ascii="Cambria Math" w:eastAsia="Calibri" w:hAnsi="Cambria Math" w:cs="Times New Roman"/>
                   </w:rPr>
-                  <m:t>=1-</m:t>
-                </m:r>
-                <m:r>
-                  <w:rPr>
-                    <w:rFonts w:ascii="Cambria Math" w:eastAsia="Calibri" w:hAnsi="Cambria Math" w:cs="Times New Roman"/>
-                  </w:rPr>
-                  <m:t>P</m:t>
+                  <m:t>=1-P</m:t>
                 </m:r>
                 <m:d>
                   <m:dPr>
@@ -4106,13 +3891,7 @@
                   <w:rPr>
                     <w:rFonts w:ascii="Cambria Math" w:eastAsia="Calibri" w:hAnsi="Cambria Math" w:cs="Times New Roman"/>
                   </w:rPr>
-                  <m:t>-</m:t>
-                </m:r>
-                <m:r>
-                  <w:rPr>
-                    <w:rFonts w:ascii="Cambria Math" w:eastAsia="Calibri" w:hAnsi="Cambria Math" w:cs="Times New Roman"/>
-                  </w:rPr>
-                  <m:t>P</m:t>
+                  <m:t>-P</m:t>
                 </m:r>
                 <m:d>
                   <m:dPr>
@@ -4655,13 +4434,7 @@
                 <w:rPr>
                   <w:rFonts w:ascii="Cambria Math" w:eastAsia="Calibri" w:hAnsi="Cambria Math" w:cs="Times New Roman"/>
                 </w:rPr>
-                <m:t>=</m:t>
-              </m:r>
-              <m:r>
-                <w:rPr>
-                  <w:rFonts w:ascii="Cambria Math" w:eastAsia="Calibri" w:hAnsi="Cambria Math" w:cs="Times New Roman"/>
-                </w:rPr>
-                <m:t>P</m:t>
+                <m:t>=P</m:t>
               </m:r>
               <m:d>
                 <m:dPr>
@@ -4705,13 +4478,7 @@
                 <w:rPr>
                   <w:rFonts w:ascii="Cambria Math" w:eastAsia="Calibri" w:hAnsi="Cambria Math" w:cs="Times New Roman"/>
                 </w:rPr>
-                <m:t>⋅</m:t>
-              </m:r>
-              <m:r>
-                <w:rPr>
-                  <w:rFonts w:ascii="Cambria Math" w:eastAsia="Calibri" w:hAnsi="Cambria Math" w:cs="Times New Roman"/>
-                </w:rPr>
-                <m:t>P</m:t>
+                <m:t>⋅P</m:t>
               </m:r>
               <m:d>
                 <m:dPr>
@@ -4773,13 +4540,7 @@
                 <w:rPr>
                   <w:rFonts w:ascii="Cambria Math" w:eastAsia="Calibri" w:hAnsi="Cambria Math" w:cs="Times New Roman"/>
                 </w:rPr>
-                <m:t>=</m:t>
-              </m:r>
-              <m:r>
-                <w:rPr>
-                  <w:rFonts w:ascii="Cambria Math" w:eastAsia="Calibri" w:hAnsi="Cambria Math" w:cs="Times New Roman"/>
-                </w:rPr>
-                <m:t>P</m:t>
+                <m:t>=P</m:t>
               </m:r>
               <m:d>
                 <m:dPr>
@@ -4823,13 +4584,7 @@
                 <w:rPr>
                   <w:rFonts w:ascii="Cambria Math" w:eastAsia="Calibri" w:hAnsi="Cambria Math" w:cs="Times New Roman"/>
                 </w:rPr>
-                <m:t>⋅</m:t>
-              </m:r>
-              <m:r>
-                <w:rPr>
-                  <w:rFonts w:ascii="Cambria Math" w:eastAsia="Calibri" w:hAnsi="Cambria Math" w:cs="Times New Roman"/>
-                </w:rPr>
-                <m:t>P</m:t>
+                <m:t>⋅P</m:t>
               </m:r>
               <m:d>
                 <m:dPr>
@@ -5027,19 +4782,7 @@
                   <w:rPr>
                     <w:rFonts w:ascii="Cambria Math" w:eastAsiaTheme="minorEastAsia" w:hAnsi="Cambria Math"/>
                   </w:rPr>
-                  <m:t>=</m:t>
-                </m:r>
-                <m:r>
-                  <w:rPr>
-                    <w:rFonts w:ascii="Cambria Math" w:eastAsiaTheme="minorEastAsia" w:hAnsi="Cambria Math"/>
-                  </w:rPr>
-                  <m:t>∅</m:t>
-                </m:r>
-                <m:r>
-                  <w:rPr>
-                    <w:rFonts w:ascii="Cambria Math" w:eastAsiaTheme="minorEastAsia" w:hAnsi="Cambria Math"/>
-                  </w:rPr>
-                  <m:t>, dann gilt:</m:t>
+                  <m:t>=∅, dann gilt:</m:t>
                 </m:r>
               </m:oMath>
             </m:oMathPara>
@@ -5102,13 +4845,7 @@
                       <w:rPr>
                         <w:rFonts w:ascii="Cambria Math" w:eastAsia="Calibri" w:hAnsi="Cambria Math" w:cs="Times New Roman"/>
                       </w:rPr>
-                      <m:t>i=</m:t>
-                    </m:r>
-                    <m:r>
-                      <w:rPr>
-                        <w:rFonts w:ascii="Cambria Math" w:eastAsia="Calibri" w:hAnsi="Cambria Math" w:cs="Times New Roman"/>
-                      </w:rPr>
-                      <m:t>1</m:t>
+                      <m:t>i=1</m:t>
                     </m:r>
                   </m:sub>
                   <m:sup>
@@ -5170,12 +4907,6 @@
                         </m:sSub>
                       </m:e>
                     </m:d>
-                    <m:r>
-                      <w:rPr>
-                        <w:rFonts w:ascii="Cambria Math" w:eastAsia="Calibri" w:hAnsi="Cambria Math" w:cs="Times New Roman"/>
-                      </w:rPr>
-                      <m:t>-∞</m:t>
-                    </m:r>
                     <m:r>
                       <w:rPr>
                         <w:rFonts w:ascii="Cambria Math" w:eastAsia="Calibri" w:hAnsi="Cambria Math" w:cs="Times New Roman"/>
@@ -5281,13 +5012,7 @@
                       <w:rPr>
                         <w:rFonts w:ascii="Cambria Math" w:eastAsia="Calibri" w:hAnsi="Cambria Math" w:cs="Times New Roman"/>
                       </w:rPr>
-                      <m:t>⋅</m:t>
-                    </m:r>
-                    <m:r>
-                      <w:rPr>
-                        <w:rFonts w:ascii="Cambria Math" w:eastAsia="Calibri" w:hAnsi="Cambria Math" w:cs="Times New Roman"/>
-                      </w:rPr>
-                      <m:t>P</m:t>
+                      <m:t>⋅P</m:t>
                     </m:r>
                     <m:d>
                       <m:dPr>
@@ -5405,13 +5130,7 @@
                   <w:rPr>
                     <w:rFonts w:ascii="Cambria Math" w:eastAsia="Calibri" w:hAnsi="Cambria Math" w:cs="Times New Roman"/>
                   </w:rPr>
-                  <m:t xml:space="preserve">Spezialfall: </m:t>
-                </m:r>
-                <m:r>
-                  <w:rPr>
-                    <w:rFonts w:ascii="Cambria Math" w:eastAsia="Calibri" w:hAnsi="Cambria Math" w:cs="Times New Roman"/>
-                  </w:rPr>
-                  <m:t>Ω=E∪</m:t>
+                  <m:t>Spezialfall: Ω=E∪</m:t>
                 </m:r>
                 <m:acc>
                   <m:accPr>
@@ -5474,13 +5193,7 @@
                   <w:rPr>
                     <w:rFonts w:ascii="Cambria Math" w:eastAsia="Calibri" w:hAnsi="Cambria Math" w:cs="Times New Roman"/>
                   </w:rPr>
-                  <m:t>=</m:t>
-                </m:r>
-                <m:r>
-                  <w:rPr>
-                    <w:rFonts w:ascii="Cambria Math" w:eastAsia="Calibri" w:hAnsi="Cambria Math" w:cs="Times New Roman"/>
-                  </w:rPr>
-                  <m:t>P</m:t>
+                  <m:t>=P</m:t>
                 </m:r>
                 <m:d>
                   <m:dPr>
@@ -5504,13 +5217,7 @@
                   <w:rPr>
                     <w:rFonts w:ascii="Cambria Math" w:eastAsia="Calibri" w:hAnsi="Cambria Math" w:cs="Times New Roman"/>
                   </w:rPr>
-                  <m:t>+</m:t>
-                </m:r>
-                <m:r>
-                  <w:rPr>
-                    <w:rFonts w:ascii="Cambria Math" w:eastAsia="Calibri" w:hAnsi="Cambria Math" w:cs="Times New Roman"/>
-                  </w:rPr>
-                  <m:t>P</m:t>
+                  <m:t>+P</m:t>
                 </m:r>
                 <m:d>
                   <m:dPr>
@@ -5707,7 +5414,10 @@
           <w:tcPr>
             <w:tcW w:w="3247" w:type="dxa"/>
           </w:tcPr>
-          <w:p/>
+          <w:p>
+            <w:bookmarkStart w:id="0" w:name="_GoBack"/>
+            <w:bookmarkEnd w:id="0"/>
+          </w:p>
         </w:tc>
       </w:tr>
       <w:tr>
@@ -5891,13 +5601,7 @@
                     <w:rPr>
                       <w:rFonts w:ascii="Cambria Math" w:eastAsiaTheme="minorEastAsia" w:hAnsi="Cambria Math"/>
                     </w:rPr>
-                    <m:t>⋅</m:t>
-                  </m:r>
-                  <m:r>
-                    <w:rPr>
-                      <w:rFonts w:ascii="Cambria Math" w:eastAsiaTheme="minorEastAsia" w:hAnsi="Cambria Math"/>
-                    </w:rPr>
-                    <m:t>P</m:t>
+                    <m:t>⋅P</m:t>
                   </m:r>
                   <m:d>
                     <m:dPr>
@@ -5956,19 +5660,7 @@
                         <w:rPr>
                           <w:rFonts w:ascii="Cambria Math" w:eastAsiaTheme="minorEastAsia" w:hAnsi="Cambria Math"/>
                         </w:rPr>
-                        <m:t>i</m:t>
-                      </m:r>
-                      <m:r>
-                        <w:rPr>
-                          <w:rFonts w:ascii="Cambria Math" w:eastAsiaTheme="minorEastAsia" w:hAnsi="Cambria Math"/>
-                        </w:rPr>
-                        <m:t>=</m:t>
-                      </m:r>
-                      <m:r>
-                        <w:rPr>
-                          <w:rFonts w:ascii="Cambria Math" w:eastAsiaTheme="minorEastAsia" w:hAnsi="Cambria Math"/>
-                        </w:rPr>
-                        <m:t>1</m:t>
+                        <m:t>i=1</m:t>
                       </m:r>
                     </m:sub>
                     <m:sup>
@@ -6034,13 +5726,7 @@
                         <w:rPr>
                           <w:rFonts w:ascii="Cambria Math" w:eastAsiaTheme="minorEastAsia" w:hAnsi="Cambria Math"/>
                         </w:rPr>
-                        <m:t>∙</m:t>
-                      </m:r>
-                      <m:r>
-                        <w:rPr>
-                          <w:rFonts w:ascii="Cambria Math" w:eastAsiaTheme="minorEastAsia" w:hAnsi="Cambria Math"/>
-                        </w:rPr>
-                        <m:t>P</m:t>
+                        <m:t>∙P</m:t>
                       </m:r>
                       <m:d>
                         <m:dPr>
@@ -6373,13 +6059,7 @@
                   <w:rPr>
                     <w:rFonts w:ascii="Cambria Math" w:eastAsia="Calibri" w:hAnsi="Cambria Math" w:cs="Times New Roman"/>
                   </w:rPr>
-                  <m:t>=</m:t>
-                </m:r>
-                <m:r>
-                  <w:rPr>
-                    <w:rFonts w:ascii="Cambria Math" w:eastAsia="Calibri" w:hAnsi="Cambria Math" w:cs="Times New Roman"/>
-                  </w:rPr>
-                  <m:t>P</m:t>
+                  <m:t>=P</m:t>
                 </m:r>
                 <m:d>
                   <m:dPr>
@@ -6868,13 +6548,7 @@
                       <w:rPr>
                         <w:rFonts w:ascii="Cambria Math" w:eastAsia="Calibri" w:hAnsi="Cambria Math" w:cs="Times New Roman"/>
                       </w:rPr>
-                      <m:t>n-</m:t>
-                    </m:r>
-                    <m:r>
-                      <w:rPr>
-                        <w:rFonts w:ascii="Cambria Math" w:eastAsia="Calibri" w:hAnsi="Cambria Math" w:cs="Times New Roman"/>
-                      </w:rPr>
-                      <m:t>1</m:t>
+                      <m:t>n-1</m:t>
                     </m:r>
                   </m:e>
                 </m:d>
@@ -7021,13 +6695,7 @@
                       <w:rPr>
                         <w:rFonts w:ascii="Cambria Math" w:eastAsia="Calibri" w:hAnsi="Cambria Math" w:cs="Times New Roman"/>
                       </w:rPr>
-                      <m:t>!⋅</m:t>
-                    </m:r>
-                    <m:r>
-                      <w:rPr>
-                        <w:rFonts w:ascii="Cambria Math" w:eastAsia="Calibri" w:hAnsi="Cambria Math" w:cs="Times New Roman"/>
-                      </w:rPr>
-                      <m:t>…⋅</m:t>
+                      <m:t>!⋅…⋅</m:t>
                     </m:r>
                     <m:sSub>
                       <m:sSubPr>
@@ -7274,13 +6942,7 @@
                 <w:rPr>
                   <w:rFonts w:ascii="Cambria Math" w:eastAsiaTheme="minorEastAsia" w:hAnsi="Cambria Math"/>
                 </w:rPr>
-                <m:t>X</m:t>
-              </m:r>
-              <m:r>
-                <w:rPr>
-                  <w:rFonts w:ascii="Cambria Math" w:eastAsiaTheme="minorEastAsia" w:hAnsi="Cambria Math"/>
-                </w:rPr>
-                <m:t>:Ω→</m:t>
+                <m:t>X:Ω</m:t>
               </m:r>
               <m:r>
                 <m:rPr>
@@ -7289,19 +6951,13 @@
                 <w:rPr>
                   <w:rFonts w:ascii="Cambria Math" w:eastAsiaTheme="minorEastAsia" w:hAnsi="Cambria Math"/>
                 </w:rPr>
-                <m:t xml:space="preserve">R,  </m:t>
+                <m:t xml:space="preserve">→R,  </m:t>
               </m:r>
               <m:r>
                 <w:rPr>
                   <w:rFonts w:ascii="Cambria Math" w:eastAsiaTheme="minorEastAsia" w:hAnsi="Cambria Math"/>
                 </w:rPr>
-                <m:t>ω→</m:t>
-              </m:r>
-              <m:r>
-                <w:rPr>
-                  <w:rFonts w:ascii="Cambria Math" w:eastAsiaTheme="minorEastAsia" w:hAnsi="Cambria Math"/>
-                </w:rPr>
-                <m:t>X</m:t>
+                <m:t>ω→X</m:t>
               </m:r>
               <m:d>
                 <m:dPr>
@@ -7493,19 +7149,7 @@
                     <w:rPr>
                       <w:rFonts w:ascii="Cambria Math" w:eastAsiaTheme="minorEastAsia" w:hAnsi="Cambria Math"/>
                     </w:rPr>
-                    <m:t>,</m:t>
-                  </m:r>
-                  <m:r>
-                    <w:rPr>
-                      <w:rFonts w:ascii="Cambria Math" w:eastAsiaTheme="minorEastAsia" w:hAnsi="Cambria Math"/>
-                    </w:rPr>
-                    <m:t>…</m:t>
-                  </m:r>
-                  <m:r>
-                    <w:rPr>
-                      <w:rFonts w:ascii="Cambria Math" w:eastAsiaTheme="minorEastAsia" w:hAnsi="Cambria Math"/>
-                    </w:rPr>
-                    <m:t>,</m:t>
+                    <m:t>,…,</m:t>
                   </m:r>
                   <m:sSub>
                     <m:sSubPr>
@@ -7775,13 +7419,7 @@
                 <w:rPr>
                   <w:rFonts w:ascii="Cambria Math" w:eastAsiaTheme="minorEastAsia" w:hAnsi="Cambria Math"/>
                 </w:rPr>
-                <m:t>:R→</m:t>
-              </m:r>
-              <m:r>
-                <w:rPr>
-                  <w:rFonts w:ascii="Cambria Math" w:eastAsiaTheme="minorEastAsia" w:hAnsi="Cambria Math"/>
-                </w:rPr>
-                <m:t>[</m:t>
+                <m:t>:R→[</m:t>
               </m:r>
               <m:r>
                 <w:rPr>
@@ -8414,13 +8052,7 @@
                               <w:rPr>
                                 <w:rFonts w:ascii="Cambria Math" w:hAnsi="Cambria Math"/>
                               </w:rPr>
-                              <m:t>X</m:t>
-                            </m:r>
-                            <m:r>
-                              <w:rPr>
-                                <w:rFonts w:ascii="Cambria Math" w:hAnsi="Cambria Math"/>
-                              </w:rPr>
-                              <m:t>=</m:t>
+                              <m:t>X=</m:t>
                             </m:r>
                             <m:sSub>
                               <m:sSubPr>
@@ -8486,31 +8118,7 @@
                           <w:rPr>
                             <w:rFonts w:ascii="Cambria Math" w:hAnsi="Cambria Math"/>
                           </w:rPr>
-                          <m:t xml:space="preserve"> </m:t>
-                        </m:r>
-                        <m:r>
-                          <w:rPr>
-                            <w:rFonts w:ascii="Cambria Math" w:hAnsi="Cambria Math"/>
-                          </w:rPr>
-                          <m:t>∈</m:t>
-                        </m:r>
-                        <m:r>
-                          <w:rPr>
-                            <w:rFonts w:ascii="Cambria Math" w:hAnsi="Cambria Math"/>
-                          </w:rPr>
-                          <m:t>X(</m:t>
-                        </m:r>
-                        <m:r>
-                          <w:rPr>
-                            <w:rFonts w:ascii="Cambria Math" w:hAnsi="Cambria Math"/>
-                          </w:rPr>
-                          <m:t>Ω</m:t>
-                        </m:r>
-                        <m:r>
-                          <w:rPr>
-                            <w:rFonts w:ascii="Cambria Math" w:hAnsi="Cambria Math"/>
-                          </w:rPr>
-                          <m:t>)</m:t>
+                          <m:t xml:space="preserve"> ∈X(Ω)</m:t>
                         </m:r>
                       </m:e>
                       <m:e>
@@ -8611,13 +8219,7 @@
                     <w:rPr>
                       <w:rFonts w:ascii="Cambria Math" w:eastAsiaTheme="minorEastAsia" w:hAnsi="Cambria Math"/>
                     </w:rPr>
-                    <m:t>i</m:t>
-                  </m:r>
-                  <m:r>
-                    <w:rPr>
-                      <w:rFonts w:ascii="Cambria Math" w:eastAsiaTheme="minorEastAsia" w:hAnsi="Cambria Math"/>
-                    </w:rPr>
-                    <m:t>=1</m:t>
+                    <m:t>i=1</m:t>
                   </m:r>
                 </m:sub>
                 <m:sup>
@@ -9072,13 +8674,7 @@
                 <w:rPr>
                   <w:rFonts w:ascii="Cambria Math" w:hAnsi="Cambria Math"/>
                 </w:rPr>
-                <m:t>f</m:t>
-              </m:r>
-              <m:r>
-                <w:rPr>
-                  <w:rFonts w:ascii="Cambria Math" w:hAnsi="Cambria Math"/>
-                </w:rPr>
-                <m:t>(x)≥0</m:t>
+                <m:t>f(x)≥0</m:t>
               </m:r>
             </m:oMath>
           </w:p>
@@ -10088,19 +9684,7 @@
                       <w:rPr>
                         <w:rFonts w:ascii="Cambria Math" w:hAnsi="Cambria Math"/>
                       </w:rPr>
-                      <m:t>g(</m:t>
-                    </m:r>
-                    <m:r>
-                      <w:rPr>
-                        <w:rFonts w:ascii="Cambria Math" w:hAnsi="Cambria Math"/>
-                      </w:rPr>
-                      <m:t>X</m:t>
-                    </m:r>
-                    <m:r>
-                      <w:rPr>
-                        <w:rFonts w:ascii="Cambria Math" w:hAnsi="Cambria Math"/>
-                      </w:rPr>
-                      <m:t>)</m:t>
+                      <m:t>g(X)</m:t>
                     </m:r>
                   </m:e>
                 </m:d>
@@ -10142,25 +9726,7 @@
                       <w:rPr>
                         <w:rFonts w:ascii="Cambria Math" w:hAnsi="Cambria Math"/>
                       </w:rPr>
-                      <m:t>g(</m:t>
-                    </m:r>
-                    <m:r>
-                      <w:rPr>
-                        <w:rFonts w:ascii="Cambria Math" w:hAnsi="Cambria Math"/>
-                      </w:rPr>
-                      <m:t>x</m:t>
-                    </m:r>
-                    <m:r>
-                      <w:rPr>
-                        <w:rFonts w:ascii="Cambria Math" w:hAnsi="Cambria Math"/>
-                      </w:rPr>
-                      <m:t>)</m:t>
-                    </m:r>
-                    <m:r>
-                      <w:rPr>
-                        <w:rFonts w:ascii="Cambria Math" w:hAnsi="Cambria Math"/>
-                      </w:rPr>
-                      <m:t>⋅f</m:t>
+                      <m:t>g(x)⋅f</m:t>
                     </m:r>
                     <m:d>
                       <m:dPr>
@@ -10449,13 +10015,7 @@
                     <w:rPr>
                       <w:rFonts w:ascii="Cambria Math" w:eastAsiaTheme="minorEastAsia" w:hAnsi="Cambria Math"/>
                     </w:rPr>
-                    <m:t>i</m:t>
-                  </m:r>
-                  <m:r>
-                    <w:rPr>
-                      <w:rFonts w:ascii="Cambria Math" w:eastAsiaTheme="minorEastAsia" w:hAnsi="Cambria Math"/>
-                    </w:rPr>
-                    <m:t>=1</m:t>
+                    <m:t>i=1</m:t>
                   </m:r>
                 </m:sub>
                 <m:sup>
@@ -10947,13 +10507,7 @@
                 <w:rPr>
                   <w:rFonts w:ascii="Cambria Math" w:eastAsia="Calibri" w:hAnsi="Cambria Math" w:cs="Times New Roman"/>
                 </w:rPr>
-                <m:t>V</m:t>
-              </m:r>
-              <m:r>
-                <w:rPr>
-                  <w:rFonts w:ascii="Cambria Math" w:eastAsia="Calibri" w:hAnsi="Cambria Math" w:cs="Times New Roman"/>
-                </w:rPr>
-                <m:t>ar</m:t>
+                <m:t>Var</m:t>
               </m:r>
               <m:d>
                 <m:dPr>
@@ -11966,13 +11520,7 @@
                     <w:rPr>
                       <w:rFonts w:ascii="Cambria Math" w:eastAsia="Calibri" w:hAnsi="Cambria Math" w:cs="Times New Roman"/>
                     </w:rPr>
-                    <m:t>C</m:t>
-                  </m:r>
-                  <m:r>
-                    <w:rPr>
-                      <w:rFonts w:ascii="Cambria Math" w:eastAsia="Calibri" w:hAnsi="Cambria Math" w:cs="Times New Roman"/>
-                    </w:rPr>
-                    <m:t>ov</m:t>
+                    <m:t>Cov</m:t>
                   </m:r>
                 </m:fName>
                 <m:e>
@@ -11992,13 +11540,7 @@
                         <w:rPr>
                           <w:rFonts w:ascii="Cambria Math" w:eastAsia="Calibri" w:hAnsi="Cambria Math" w:cs="Times New Roman"/>
                         </w:rPr>
-                        <m:t>X,</m:t>
-                      </m:r>
-                      <m:r>
-                        <w:rPr>
-                          <w:rFonts w:ascii="Cambria Math" w:eastAsia="Calibri" w:hAnsi="Cambria Math" w:cs="Times New Roman"/>
-                        </w:rPr>
-                        <m:t>Y</m:t>
+                        <m:t>X,Y</m:t>
                       </m:r>
                     </m:e>
                   </m:d>
@@ -12265,8 +11807,6 @@
                 <w:rFonts w:ascii="Calibri" w:eastAsia="Calibri" w:hAnsi="Calibri" w:cs="Times New Roman"/>
               </w:rPr>
             </w:pPr>
-            <w:bookmarkStart w:id="0" w:name="_GoBack"/>
-            <w:bookmarkEnd w:id="0"/>
           </w:p>
         </w:tc>
         <w:tc>
@@ -12366,13 +11906,7 @@
               <w:rPr>
                 <w:rFonts w:eastAsiaTheme="minorEastAsia"/>
               </w:rPr>
-              <w:t xml:space="preserve"> für den gilt</w:t>
-            </w:r>
-            <w:r>
-              <w:rPr>
-                <w:rFonts w:eastAsiaTheme="minorEastAsia"/>
-              </w:rPr>
-              <w:t>:</w:t>
+              <w:t xml:space="preserve"> für den gilt:</w:t>
             </w:r>
           </w:p>
           <w:p>
@@ -12740,13 +12274,7 @@
                   <w:rPr>
                     <w:rFonts w:ascii="Cambria Math" w:eastAsiaTheme="minorEastAsia" w:hAnsi="Cambria Math"/>
                   </w:rPr>
-                  <m:t>:Var[X</m:t>
-                </m:r>
-                <m:r>
-                  <w:rPr>
-                    <w:rFonts w:ascii="Cambria Math" w:eastAsiaTheme="minorEastAsia" w:hAnsi="Cambria Math"/>
-                  </w:rPr>
-                  <m:t>]</m:t>
+                  <m:t>:Var[X]</m:t>
                 </m:r>
               </m:oMath>
             </m:oMathPara>
@@ -13015,19 +12543,7 @@
                 <w:rPr>
                   <w:rFonts w:ascii="Cambria Math" w:eastAsiaTheme="minorEastAsia" w:hAnsi="Cambria Math"/>
                 </w:rPr>
-                <m:t>μ</m:t>
-              </m:r>
-              <m:r>
-                <w:rPr>
-                  <w:rFonts w:ascii="Cambria Math" w:eastAsiaTheme="minorEastAsia" w:hAnsi="Cambria Math"/>
-                </w:rPr>
-                <m:t>=</m:t>
-              </m:r>
-              <m:r>
-                <w:rPr>
-                  <w:rFonts w:ascii="Cambria Math" w:eastAsiaTheme="minorEastAsia" w:hAnsi="Cambria Math"/>
-                </w:rPr>
-                <m:t>E</m:t>
+                <m:t>μ=E</m:t>
               </m:r>
               <m:d>
                 <m:dPr>
@@ -13073,55 +12589,7 @@
                 <w:rPr>
                   <w:rFonts w:ascii="Cambria Math" w:eastAsiaTheme="minorEastAsia" w:hAnsi="Cambria Math"/>
                 </w:rPr>
-                <m:t xml:space="preserve">  (</m:t>
-              </m:r>
-              <m:r>
-                <w:rPr>
-                  <w:rFonts w:ascii="Cambria Math" w:eastAsiaTheme="minorEastAsia" w:hAnsi="Cambria Math"/>
-                </w:rPr>
-                <m:t>i</m:t>
-              </m:r>
-              <m:r>
-                <w:rPr>
-                  <w:rFonts w:ascii="Cambria Math" w:eastAsiaTheme="minorEastAsia" w:hAnsi="Cambria Math"/>
-                </w:rPr>
-                <m:t>=1,…,</m:t>
-              </m:r>
-              <m:r>
-                <w:rPr>
-                  <w:rFonts w:ascii="Cambria Math" w:eastAsiaTheme="minorEastAsia" w:hAnsi="Cambria Math"/>
-                </w:rPr>
-                <m:t>n</m:t>
-              </m:r>
-              <m:r>
-                <w:rPr>
-                  <w:rFonts w:ascii="Cambria Math" w:eastAsiaTheme="minorEastAsia" w:hAnsi="Cambria Math"/>
-                </w:rPr>
-                <m:t>)</m:t>
-              </m:r>
-              <m:r>
-                <w:rPr>
-                  <w:rFonts w:ascii="Cambria Math" w:eastAsiaTheme="minorEastAsia" w:hAnsi="Cambria Math"/>
-                </w:rPr>
-                <m:t xml:space="preserve">  ⇒   </m:t>
-              </m:r>
-              <m:r>
-                <w:rPr>
-                  <w:rFonts w:ascii="Cambria Math" w:eastAsiaTheme="minorEastAsia" w:hAnsi="Cambria Math"/>
-                </w:rPr>
-                <m:t>μ</m:t>
-              </m:r>
-              <m:r>
-                <w:rPr>
-                  <w:rFonts w:ascii="Cambria Math" w:eastAsiaTheme="minorEastAsia" w:hAnsi="Cambria Math"/>
-                </w:rPr>
-                <m:t>=</m:t>
-              </m:r>
-              <m:r>
-                <w:rPr>
-                  <w:rFonts w:ascii="Cambria Math" w:eastAsiaTheme="minorEastAsia" w:hAnsi="Cambria Math"/>
-                </w:rPr>
-                <m:t>E</m:t>
+                <m:t xml:space="preserve">  (i=1,…,n)  ⇒   μ=E</m:t>
               </m:r>
               <m:d>
                 <m:dPr>
@@ -13219,13 +12687,7 @@
                 <w:rPr>
                   <w:rFonts w:ascii="Cambria Math" w:eastAsiaTheme="minorEastAsia" w:hAnsi="Cambria Math"/>
                 </w:rPr>
-                <m:t>=</m:t>
-              </m:r>
-              <m:r>
-                <w:rPr>
-                  <w:rFonts w:ascii="Cambria Math" w:eastAsiaTheme="minorEastAsia" w:hAnsi="Cambria Math"/>
-                </w:rPr>
-                <m:t>E</m:t>
+                <m:t>=E</m:t>
               </m:r>
               <m:d>
                 <m:dPr>
@@ -13343,13 +12805,7 @@
                 <w:rPr>
                   <w:rFonts w:ascii="Cambria Math" w:eastAsia="Calibri" w:hAnsi="Cambria Math" w:cs="Times New Roman"/>
                 </w:rPr>
-                <m:t>,…</m:t>
-              </m:r>
-              <m:r>
-                <w:rPr>
-                  <w:rFonts w:ascii="Cambria Math" w:eastAsia="Calibri" w:hAnsi="Cambria Math" w:cs="Times New Roman"/>
-                </w:rPr>
-                <m:t xml:space="preserve"> </m:t>
+                <m:t xml:space="preserve">,… </m:t>
               </m:r>
             </m:oMath>
             <w:r>
@@ -13613,19 +13069,7 @@
                   <w:rPr>
                     <w:rFonts w:ascii="Cambria Math" w:eastAsia="Calibri" w:hAnsi="Cambria Math" w:cs="Times New Roman"/>
                   </w:rPr>
-                  <m:t xml:space="preserve">→0   </m:t>
-                </m:r>
-                <m:r>
-                  <w:rPr>
-                    <w:rFonts w:ascii="Cambria Math" w:eastAsia="Calibri" w:hAnsi="Cambria Math" w:cs="Times New Roman"/>
-                  </w:rPr>
-                  <m:t xml:space="preserve">   </m:t>
-                </m:r>
-                <m:r>
-                  <w:rPr>
-                    <w:rFonts w:ascii="Cambria Math" w:eastAsia="Calibri" w:hAnsi="Cambria Math" w:cs="Times New Roman"/>
-                  </w:rPr>
-                  <m:t>für n→∞</m:t>
+                  <m:t>→0      für n→∞</m:t>
                 </m:r>
               </m:oMath>
             </m:oMathPara>
@@ -14303,7 +13747,7 @@
       </w:pPr>
     </w:pPrDefault>
   </w:docDefaults>
-  <w:latentStyles w:defLockedState="0" w:defUIPriority="99" w:defSemiHidden="0" w:defUnhideWhenUsed="0" w:defQFormat="0" w:count="376">
+  <w:latentStyles w:defLockedState="0" w:defUIPriority="99" w:defSemiHidden="0" w:defUnhideWhenUsed="0" w:defQFormat="0" w:count="375">
     <w:lsdException w:name="Normal" w:uiPriority="0" w:qFormat="1"/>
     <w:lsdException w:name="heading 1" w:uiPriority="9" w:qFormat="1"/>
     <w:lsdException w:name="heading 2" w:semiHidden="1" w:uiPriority="9" w:unhideWhenUsed="1" w:qFormat="1"/>
@@ -14409,6 +13853,7 @@
     <w:lsdException w:name="HTML Sample" w:semiHidden="1" w:unhideWhenUsed="1"/>
     <w:lsdException w:name="HTML Typewriter" w:semiHidden="1" w:unhideWhenUsed="1"/>
     <w:lsdException w:name="HTML Variable" w:semiHidden="1" w:unhideWhenUsed="1"/>
+    <w:lsdException w:name="Normal Table" w:semiHidden="1" w:unhideWhenUsed="1"/>
     <w:lsdException w:name="annotation subject" w:semiHidden="1" w:unhideWhenUsed="1"/>
     <w:lsdException w:name="No List" w:semiHidden="1" w:unhideWhenUsed="1"/>
     <w:lsdException w:name="Outline List 1" w:semiHidden="1" w:unhideWhenUsed="1"/>
@@ -14455,8 +13900,10 @@
     <w:lsdException w:name="Table Subtle 2" w:semiHidden="1" w:unhideWhenUsed="1"/>
     <w:lsdException w:name="Table Web 1" w:semiHidden="1" w:unhideWhenUsed="1"/>
     <w:lsdException w:name="Table Web 2" w:semiHidden="1" w:unhideWhenUsed="1"/>
+    <w:lsdException w:name="Table Web 3" w:semiHidden="1" w:unhideWhenUsed="1"/>
     <w:lsdException w:name="Balloon Text" w:semiHidden="1" w:unhideWhenUsed="1"/>
     <w:lsdException w:name="Table Grid" w:uiPriority="39"/>
+    <w:lsdException w:name="Table Theme" w:semiHidden="1" w:unhideWhenUsed="1"/>
     <w:lsdException w:name="Placeholder Text" w:semiHidden="1"/>
     <w:lsdException w:name="No Spacing" w:uiPriority="1" w:qFormat="1"/>
     <w:lsdException w:name="Light Shading" w:uiPriority="60"/>
@@ -14676,7 +14123,6 @@
     <w:lsdException w:name="Smart Hyperlink" w:semiHidden="1" w:unhideWhenUsed="1"/>
     <w:lsdException w:name="Hashtag" w:semiHidden="1" w:unhideWhenUsed="1"/>
     <w:lsdException w:name="Unresolved Mention" w:semiHidden="1" w:unhideWhenUsed="1"/>
-    <w:lsdException w:name="Smart Link" w:semiHidden="1" w:unhideWhenUsed="1"/>
   </w:latentStyles>
   <w:style w:type="paragraph" w:default="1" w:styleId="Standard">
     <w:name w:val="Normal"/>

</xml_diff>

<commit_message>
Fehler in Mathe Formeln behoben
</commit_message>
<xml_diff>
--- a/Sebastian/Mathe/Mathe_Formeln.docx
+++ b/Sebastian/Mathe/Mathe_Formeln.docx
@@ -5414,10 +5414,7 @@
           <w:tcPr>
             <w:tcW w:w="3247" w:type="dxa"/>
           </w:tcPr>
-          <w:p>
-            <w:bookmarkStart w:id="0" w:name="_GoBack"/>
-            <w:bookmarkEnd w:id="0"/>
-          </w:p>
+          <w:p/>
         </w:tc>
       </w:tr>
       <w:tr>
@@ -5450,11 +5447,13 @@
             <w:pPr>
               <w:rPr>
                 <w:rFonts w:ascii="Calibri" w:eastAsia="Calibri" w:hAnsi="Calibri" w:cs="Times New Roman"/>
+                <w:lang w:val="en-US"/>
               </w:rPr>
             </w:pPr>
             <w:r>
               <w:rPr>
                 <w:rFonts w:eastAsiaTheme="minorEastAsia"/>
+                <w:lang w:val="en-US"/>
               </w:rPr>
               <w:t>P</w:t>
             </w:r>
@@ -5520,6 +5519,7 @@
               <m:r>
                 <w:rPr>
                   <w:rFonts w:ascii="Cambria Math" w:eastAsiaTheme="minorEastAsia" w:hAnsi="Cambria Math"/>
+                  <w:lang w:val="en-US"/>
                 </w:rPr>
                 <m:t>=</m:t>
               </m:r>
@@ -5600,8 +5600,15 @@
                   <m:r>
                     <w:rPr>
                       <w:rFonts w:ascii="Cambria Math" w:eastAsiaTheme="minorEastAsia" w:hAnsi="Cambria Math"/>
-                    </w:rPr>
-                    <m:t>⋅P</m:t>
+                      <w:lang w:val="en-US"/>
+                    </w:rPr>
+                    <m:t>⋅</m:t>
+                  </m:r>
+                  <m:r>
+                    <w:rPr>
+                      <w:rFonts w:ascii="Cambria Math" w:eastAsiaTheme="minorEastAsia" w:hAnsi="Cambria Math"/>
+                    </w:rPr>
+                    <m:t>P</m:t>
                   </m:r>
                   <m:d>
                     <m:dPr>
@@ -5660,7 +5667,14 @@
                         <w:rPr>
                           <w:rFonts w:ascii="Cambria Math" w:eastAsiaTheme="minorEastAsia" w:hAnsi="Cambria Math"/>
                         </w:rPr>
-                        <m:t>i=1</m:t>
+                        <m:t>i</m:t>
+                      </m:r>
+                      <m:r>
+                        <w:rPr>
+                          <w:rFonts w:ascii="Cambria Math" w:eastAsiaTheme="minorEastAsia" w:hAnsi="Cambria Math"/>
+                          <w:lang w:val="en-US"/>
+                        </w:rPr>
+                        <m:t>=1</m:t>
                       </m:r>
                     </m:sub>
                     <m:sup>
@@ -5692,7 +5706,14 @@
                             <w:rPr>
                               <w:rFonts w:ascii="Cambria Math" w:eastAsiaTheme="minorEastAsia" w:hAnsi="Cambria Math"/>
                             </w:rPr>
-                            <m:t>F|</m:t>
+                            <m:t>F</m:t>
+                          </m:r>
+                          <m:r>
+                            <w:rPr>
+                              <w:rFonts w:ascii="Cambria Math" w:eastAsiaTheme="minorEastAsia" w:hAnsi="Cambria Math"/>
+                              <w:lang w:val="en-US"/>
+                            </w:rPr>
+                            <m:t>|</m:t>
                           </m:r>
                           <m:sSub>
                             <m:sSubPr>
@@ -5725,8 +5746,15 @@
                       <m:r>
                         <w:rPr>
                           <w:rFonts w:ascii="Cambria Math" w:eastAsiaTheme="minorEastAsia" w:hAnsi="Cambria Math"/>
+                          <w:lang w:val="en-US"/>
                         </w:rPr>
-                        <m:t>∙P</m:t>
+                        <m:t>∙</m:t>
+                      </m:r>
+                      <m:r>
+                        <w:rPr>
+                          <w:rFonts w:ascii="Cambria Math" w:eastAsiaTheme="minorEastAsia" w:hAnsi="Cambria Math"/>
+                        </w:rPr>
+                        <m:t>P</m:t>
                       </m:r>
                       <m:d>
                         <m:dPr>
@@ -11412,12 +11440,10 @@
                   <w:rPr>
                     <w:rFonts w:ascii="Cambria Math" w:eastAsia="Calibri" w:hAnsi="Cambria Math" w:cs="Times New Roman"/>
                   </w:rPr>
-                  <m:t>=E[(X-E</m:t>
+                  <m:t>=E[</m:t>
                 </m:r>
                 <m:d>
                   <m:dPr>
-                    <m:begChr m:val="["/>
-                    <m:endChr m:val="]"/>
                     <m:ctrlPr>
                       <w:rPr>
                         <w:rFonts w:ascii="Cambria Math" w:eastAsia="Calibri" w:hAnsi="Cambria Math" w:cs="Times New Roman"/>
@@ -11430,15 +11456,35 @@
                       <w:rPr>
                         <w:rFonts w:ascii="Cambria Math" w:eastAsia="Calibri" w:hAnsi="Cambria Math" w:cs="Times New Roman"/>
                       </w:rPr>
-                      <m:t>X</m:t>
+                      <m:t>X-E</m:t>
                     </m:r>
+                    <m:d>
+                      <m:dPr>
+                        <m:begChr m:val="["/>
+                        <m:endChr m:val="]"/>
+                        <m:ctrlPr>
+                          <w:rPr>
+                            <w:rFonts w:ascii="Cambria Math" w:eastAsia="Calibri" w:hAnsi="Cambria Math" w:cs="Times New Roman"/>
+                            <w:i/>
+                          </w:rPr>
+                        </m:ctrlPr>
+                      </m:dPr>
+                      <m:e>
+                        <m:r>
+                          <w:rPr>
+                            <w:rFonts w:ascii="Cambria Math" w:eastAsia="Calibri" w:hAnsi="Cambria Math" w:cs="Times New Roman"/>
+                          </w:rPr>
+                          <m:t>X</m:t>
+                        </m:r>
+                      </m:e>
+                    </m:d>
                   </m:e>
                 </m:d>
                 <m:r>
                   <w:rPr>
                     <w:rFonts w:ascii="Cambria Math" w:eastAsia="Calibri" w:hAnsi="Cambria Math" w:cs="Times New Roman"/>
                   </w:rPr>
-                  <m:t>)[</m:t>
+                  <m:t xml:space="preserve"> </m:t>
                 </m:r>
                 <m:d>
                   <m:dPr>
@@ -11743,7 +11789,13 @@
                     <w:rPr>
                       <w:rFonts w:ascii="Cambria Math" w:eastAsia="Calibri" w:hAnsi="Cambria Math" w:cs="Times New Roman"/>
                     </w:rPr>
-                    <m:t>X,Y</m:t>
+                    <m:t>X,</m:t>
+                  </m:r>
+                  <m:r>
+                    <w:rPr>
+                      <w:rFonts w:ascii="Cambria Math" w:eastAsia="Calibri" w:hAnsi="Cambria Math" w:cs="Times New Roman"/>
+                    </w:rPr>
+                    <m:t>X</m:t>
                   </m:r>
                 </m:e>
               </m:d>
@@ -11800,6 +11852,8 @@
                 <m:t>=aCov[X,Y]</m:t>
               </m:r>
             </m:oMath>
+            <w:bookmarkStart w:id="0" w:name="_GoBack"/>
+            <w:bookmarkEnd w:id="0"/>
           </w:p>
           <w:p>
             <w:pPr>
@@ -13747,7 +13801,7 @@
       </w:pPr>
     </w:pPrDefault>
   </w:docDefaults>
-  <w:latentStyles w:defLockedState="0" w:defUIPriority="99" w:defSemiHidden="0" w:defUnhideWhenUsed="0" w:defQFormat="0" w:count="375">
+  <w:latentStyles w:defLockedState="0" w:defUIPriority="99" w:defSemiHidden="0" w:defUnhideWhenUsed="0" w:defQFormat="0" w:count="376">
     <w:lsdException w:name="Normal" w:uiPriority="0" w:qFormat="1"/>
     <w:lsdException w:name="heading 1" w:uiPriority="9" w:qFormat="1"/>
     <w:lsdException w:name="heading 2" w:semiHidden="1" w:uiPriority="9" w:unhideWhenUsed="1" w:qFormat="1"/>
@@ -14123,6 +14177,7 @@
     <w:lsdException w:name="Smart Hyperlink" w:semiHidden="1" w:unhideWhenUsed="1"/>
     <w:lsdException w:name="Hashtag" w:semiHidden="1" w:unhideWhenUsed="1"/>
     <w:lsdException w:name="Unresolved Mention" w:semiHidden="1" w:unhideWhenUsed="1"/>
+    <w:lsdException w:name="Smart Link" w:semiHidden="1" w:unhideWhenUsed="1"/>
   </w:latentStyles>
   <w:style w:type="paragraph" w:default="1" w:styleId="Standard">
     <w:name w:val="Normal"/>

</xml_diff>